<commit_message>
Ex30 and Part 3 answers.
</commit_message>
<xml_diff>
--- a/resources/pi2go_sim/Part1Answers-Pi2GoSimulator.docx
+++ b/resources/pi2go_sim/Part1Answers-Pi2GoSimulator.docx
@@ -20,7 +20,16 @@
           <w:sz w:val="40"/>
           <w:szCs w:val="40"/>
         </w:rPr>
-        <w:t xml:space="preserve">Pi2Go Programming: </w:t>
+        <w:t>Programming in Python with the Pi2Go Simulator</w:t>
+      </w:r>
+      <w:r>
+        <w:rPr>
+          <w:rFonts w:ascii="Calibri" w:eastAsia="Calibri" w:hAnsi="Calibri" w:cs="Calibri"/>
+          <w:b/>
+          <w:sz w:val="40"/>
+          <w:szCs w:val="40"/>
+        </w:rPr>
+        <w:t xml:space="preserve">: </w:t>
       </w:r>
       <w:r>
         <w:rPr>
@@ -40,7 +49,17 @@
           <w:sz w:val="40"/>
           <w:szCs w:val="40"/>
         </w:rPr>
-        <w:t xml:space="preserve"> Sample Answers and Troubleshooting</w:t>
+        <w:t xml:space="preserve"> </w:t>
+      </w:r>
+      <w:r>
+        <w:rPr>
+          <w:rFonts w:ascii="Calibri" w:eastAsia="Calibri" w:hAnsi="Calibri" w:cs="Calibri"/>
+          <w:b/>
+          <w:color w:val="00FF00"/>
+          <w:sz w:val="40"/>
+          <w:szCs w:val="40"/>
+        </w:rPr>
+        <w:t>1 Answer Booklet</w:t>
       </w:r>
     </w:p>
     <w:p>
@@ -11255,12 +11274,14 @@
           <w:t xml:space="preserve"> 4.0 International License</w:t>
         </w:r>
       </w:hyperlink>
-      <w:bookmarkStart w:id="0" w:name="_GoBack"/>
-      <w:bookmarkEnd w:id="0"/>
     </w:p>
     <w:sectPr>
       <w:headerReference w:type="even" r:id="rId10"/>
       <w:headerReference w:type="default" r:id="rId11"/>
+      <w:footerReference w:type="even" r:id="rId12"/>
+      <w:footerReference w:type="default" r:id="rId13"/>
+      <w:headerReference w:type="first" r:id="rId14"/>
+      <w:footerReference w:type="first" r:id="rId15"/>
       <w:pgSz w:w="11900" w:h="16840"/>
       <w:pgMar w:top="1440" w:right="1800" w:bottom="1440" w:left="1800" w:header="708" w:footer="708" w:gutter="0"/>
       <w:pgNumType w:start="1"/>
@@ -11287,6 +11308,36 @@
     </w:p>
   </w:endnote>
 </w:endnotes>
+</file>
+
+<file path=word/footer1.xml><?xml version="1.0" encoding="utf-8"?>
+<w:ftr xmlns:wpc="http://schemas.microsoft.com/office/word/2010/wordprocessingCanvas" xmlns:cx="http://schemas.microsoft.com/office/drawing/2014/chartex" xmlns:cx1="http://schemas.microsoft.com/office/drawing/2015/9/8/chartex" xmlns:cx2="http://schemas.microsoft.com/office/drawing/2015/10/21/chartex" xmlns:cx3="http://schemas.microsoft.com/office/drawing/2016/5/9/chartex" xmlns:cx4="http://schemas.microsoft.com/office/drawing/2016/5/10/chartex" xmlns:cx5="http://schemas.microsoft.com/office/drawing/2016/5/11/chartex" xmlns:cx6="http://schemas.microsoft.com/office/drawing/2016/5/12/chartex" xmlns:cx7="http://schemas.microsoft.com/office/drawing/2016/5/13/chartex" xmlns:cx8="http://schemas.microsoft.com/office/drawing/2016/5/14/chartex" xmlns:mc="http://schemas.openxmlformats.org/markup-compatibility/2006" xmlns:aink="http://schemas.microsoft.com/office/drawing/2016/ink" xmlns:am3d="http://schemas.microsoft.com/office/drawing/2017/model3d" xmlns:o="urn:schemas-microsoft-com:office:office" xmlns:r="http://schemas.openxmlformats.org/officeDocument/2006/relationships" xmlns:m="http://schemas.openxmlformats.org/officeDocument/2006/math" xmlns:v="urn:schemas-microsoft-com:vml" xmlns:wp14="http://schemas.microsoft.com/office/word/2010/wordprocessingDrawing" xmlns:wp="http://schemas.openxmlformats.org/drawingml/2006/wordprocessingDrawing" xmlns:w10="urn:schemas-microsoft-com:office:word" xmlns:w="http://schemas.openxmlformats.org/wordprocessingml/2006/main" xmlns:w14="http://schemas.microsoft.com/office/word/2010/wordml" xmlns:w15="http://schemas.microsoft.com/office/word/2012/wordml" xmlns:w16cid="http://schemas.microsoft.com/office/word/2016/wordml/cid" xmlns:w16se="http://schemas.microsoft.com/office/word/2015/wordml/symex" xmlns:wpg="http://schemas.microsoft.com/office/word/2010/wordprocessingGroup" xmlns:wpi="http://schemas.microsoft.com/office/word/2010/wordprocessingInk" xmlns:wne="http://schemas.microsoft.com/office/word/2006/wordml" xmlns:wps="http://schemas.microsoft.com/office/word/2010/wordprocessingShape" mc:Ignorable="w14 w15 w16se w16cid wp14">
+  <w:p>
+    <w:pPr>
+      <w:pStyle w:val="Footer"/>
+    </w:pPr>
+  </w:p>
+</w:ftr>
+</file>
+
+<file path=word/footer2.xml><?xml version="1.0" encoding="utf-8"?>
+<w:ftr xmlns:wpc="http://schemas.microsoft.com/office/word/2010/wordprocessingCanvas" xmlns:cx="http://schemas.microsoft.com/office/drawing/2014/chartex" xmlns:cx1="http://schemas.microsoft.com/office/drawing/2015/9/8/chartex" xmlns:cx2="http://schemas.microsoft.com/office/drawing/2015/10/21/chartex" xmlns:cx3="http://schemas.microsoft.com/office/drawing/2016/5/9/chartex" xmlns:cx4="http://schemas.microsoft.com/office/drawing/2016/5/10/chartex" xmlns:cx5="http://schemas.microsoft.com/office/drawing/2016/5/11/chartex" xmlns:cx6="http://schemas.microsoft.com/office/drawing/2016/5/12/chartex" xmlns:cx7="http://schemas.microsoft.com/office/drawing/2016/5/13/chartex" xmlns:cx8="http://schemas.microsoft.com/office/drawing/2016/5/14/chartex" xmlns:mc="http://schemas.openxmlformats.org/markup-compatibility/2006" xmlns:aink="http://schemas.microsoft.com/office/drawing/2016/ink" xmlns:am3d="http://schemas.microsoft.com/office/drawing/2017/model3d" xmlns:o="urn:schemas-microsoft-com:office:office" xmlns:r="http://schemas.openxmlformats.org/officeDocument/2006/relationships" xmlns:m="http://schemas.openxmlformats.org/officeDocument/2006/math" xmlns:v="urn:schemas-microsoft-com:vml" xmlns:wp14="http://schemas.microsoft.com/office/word/2010/wordprocessingDrawing" xmlns:wp="http://schemas.openxmlformats.org/drawingml/2006/wordprocessingDrawing" xmlns:w10="urn:schemas-microsoft-com:office:word" xmlns:w="http://schemas.openxmlformats.org/wordprocessingml/2006/main" xmlns:w14="http://schemas.microsoft.com/office/word/2010/wordml" xmlns:w15="http://schemas.microsoft.com/office/word/2012/wordml" xmlns:w16cid="http://schemas.microsoft.com/office/word/2016/wordml/cid" xmlns:w16se="http://schemas.microsoft.com/office/word/2015/wordml/symex" xmlns:wpg="http://schemas.microsoft.com/office/word/2010/wordprocessingGroup" xmlns:wpi="http://schemas.microsoft.com/office/word/2010/wordprocessingInk" xmlns:wne="http://schemas.microsoft.com/office/word/2006/wordml" xmlns:wps="http://schemas.microsoft.com/office/word/2010/wordprocessingShape" mc:Ignorable="w14 w15 w16se w16cid wp14">
+  <w:p>
+    <w:pPr>
+      <w:pStyle w:val="Footer"/>
+    </w:pPr>
+  </w:p>
+</w:ftr>
+</file>
+
+<file path=word/footer3.xml><?xml version="1.0" encoding="utf-8"?>
+<w:ftr xmlns:wpc="http://schemas.microsoft.com/office/word/2010/wordprocessingCanvas" xmlns:cx="http://schemas.microsoft.com/office/drawing/2014/chartex" xmlns:cx1="http://schemas.microsoft.com/office/drawing/2015/9/8/chartex" xmlns:cx2="http://schemas.microsoft.com/office/drawing/2015/10/21/chartex" xmlns:cx3="http://schemas.microsoft.com/office/drawing/2016/5/9/chartex" xmlns:cx4="http://schemas.microsoft.com/office/drawing/2016/5/10/chartex" xmlns:cx5="http://schemas.microsoft.com/office/drawing/2016/5/11/chartex" xmlns:cx6="http://schemas.microsoft.com/office/drawing/2016/5/12/chartex" xmlns:cx7="http://schemas.microsoft.com/office/drawing/2016/5/13/chartex" xmlns:cx8="http://schemas.microsoft.com/office/drawing/2016/5/14/chartex" xmlns:mc="http://schemas.openxmlformats.org/markup-compatibility/2006" xmlns:aink="http://schemas.microsoft.com/office/drawing/2016/ink" xmlns:am3d="http://schemas.microsoft.com/office/drawing/2017/model3d" xmlns:o="urn:schemas-microsoft-com:office:office" xmlns:r="http://schemas.openxmlformats.org/officeDocument/2006/relationships" xmlns:m="http://schemas.openxmlformats.org/officeDocument/2006/math" xmlns:v="urn:schemas-microsoft-com:vml" xmlns:wp14="http://schemas.microsoft.com/office/word/2010/wordprocessingDrawing" xmlns:wp="http://schemas.openxmlformats.org/drawingml/2006/wordprocessingDrawing" xmlns:w10="urn:schemas-microsoft-com:office:word" xmlns:w="http://schemas.openxmlformats.org/wordprocessingml/2006/main" xmlns:w14="http://schemas.microsoft.com/office/word/2010/wordml" xmlns:w15="http://schemas.microsoft.com/office/word/2012/wordml" xmlns:w16cid="http://schemas.microsoft.com/office/word/2016/wordml/cid" xmlns:w16se="http://schemas.microsoft.com/office/word/2015/wordml/symex" xmlns:wpg="http://schemas.microsoft.com/office/word/2010/wordprocessingGroup" xmlns:wpi="http://schemas.microsoft.com/office/word/2010/wordprocessingInk" xmlns:wne="http://schemas.microsoft.com/office/word/2006/wordml" xmlns:wps="http://schemas.microsoft.com/office/word/2010/wordprocessingShape" mc:Ignorable="w14 w15 w16se w16cid wp14">
+  <w:p>
+    <w:pPr>
+      <w:pStyle w:val="Footer"/>
+    </w:pPr>
+  </w:p>
+</w:ftr>
 </file>
 
 <file path=word/footnotes.xml><?xml version="1.0" encoding="utf-8"?>
@@ -11441,8 +11492,10 @@
               <w:rFonts w:ascii="Calibri" w:eastAsia="Calibri" w:hAnsi="Calibri" w:cs="Calibri"/>
               <w:b/>
             </w:rPr>
-            <w:t>Pi2Go Programming Part 1: Sample Answers</w:t>
+            <w:t>Programming in Python with the Pi2Go Simulator: Part 1 Answer Booklet</w:t>
           </w:r>
+          <w:bookmarkStart w:id="0" w:name="_GoBack"/>
+          <w:bookmarkEnd w:id="0"/>
         </w:p>
       </w:tc>
     </w:tr>
@@ -11527,7 +11580,7 @@
               <w:rFonts w:ascii="Calibri" w:eastAsia="Calibri" w:hAnsi="Calibri" w:cs="Calibri"/>
               <w:b/>
             </w:rPr>
-            <w:t>Pi2Go Simulator Part 1: Sample Answers</w:t>
+            <w:t>Programming in Python with the Pi2Go Simulator: Part 1 Answer Booklet</w:t>
           </w:r>
         </w:p>
       </w:tc>
@@ -11618,6 +11671,16 @@
       <w:rPr>
         <w:color w:val="000000"/>
       </w:rPr>
+    </w:pPr>
+  </w:p>
+</w:hdr>
+</file>
+
+<file path=word/header3.xml><?xml version="1.0" encoding="utf-8"?>
+<w:hdr xmlns:wpc="http://schemas.microsoft.com/office/word/2010/wordprocessingCanvas" xmlns:cx="http://schemas.microsoft.com/office/drawing/2014/chartex" xmlns:cx1="http://schemas.microsoft.com/office/drawing/2015/9/8/chartex" xmlns:cx2="http://schemas.microsoft.com/office/drawing/2015/10/21/chartex" xmlns:cx3="http://schemas.microsoft.com/office/drawing/2016/5/9/chartex" xmlns:cx4="http://schemas.microsoft.com/office/drawing/2016/5/10/chartex" xmlns:cx5="http://schemas.microsoft.com/office/drawing/2016/5/11/chartex" xmlns:cx6="http://schemas.microsoft.com/office/drawing/2016/5/12/chartex" xmlns:cx7="http://schemas.microsoft.com/office/drawing/2016/5/13/chartex" xmlns:cx8="http://schemas.microsoft.com/office/drawing/2016/5/14/chartex" xmlns:mc="http://schemas.openxmlformats.org/markup-compatibility/2006" xmlns:aink="http://schemas.microsoft.com/office/drawing/2016/ink" xmlns:am3d="http://schemas.microsoft.com/office/drawing/2017/model3d" xmlns:o="urn:schemas-microsoft-com:office:office" xmlns:r="http://schemas.openxmlformats.org/officeDocument/2006/relationships" xmlns:m="http://schemas.openxmlformats.org/officeDocument/2006/math" xmlns:v="urn:schemas-microsoft-com:vml" xmlns:wp14="http://schemas.microsoft.com/office/word/2010/wordprocessingDrawing" xmlns:wp="http://schemas.openxmlformats.org/drawingml/2006/wordprocessingDrawing" xmlns:w10="urn:schemas-microsoft-com:office:word" xmlns:w="http://schemas.openxmlformats.org/wordprocessingml/2006/main" xmlns:w14="http://schemas.microsoft.com/office/word/2010/wordml" xmlns:w15="http://schemas.microsoft.com/office/word/2012/wordml" xmlns:w16cid="http://schemas.microsoft.com/office/word/2016/wordml/cid" xmlns:w16se="http://schemas.microsoft.com/office/word/2015/wordml/symex" xmlns:wpg="http://schemas.microsoft.com/office/word/2010/wordprocessingGroup" xmlns:wpi="http://schemas.microsoft.com/office/word/2010/wordprocessingInk" xmlns:wne="http://schemas.microsoft.com/office/word/2006/wordml" xmlns:wps="http://schemas.microsoft.com/office/word/2010/wordprocessingShape" mc:Ignorable="w14 w15 w16se w16cid wp14">
+  <w:p>
+    <w:pPr>
+      <w:pStyle w:val="Header"/>
     </w:pPr>
   </w:p>
 </w:hdr>

</xml_diff>

<commit_message>
Pi2Go Exercises 5 & 6.  Checking Pi2Go Sim Part 1 Answer.
</commit_message>
<xml_diff>
--- a/resources/pi2go_sim/Part1Answers-Pi2GoSimulator.docx
+++ b/resources/pi2go_sim/Part1Answers-Pi2GoSimulator.docx
@@ -10150,16 +10150,10 @@
           <w:b/>
         </w:rPr>
         <w:lastRenderedPageBreak/>
-        <w:t>Program Modified to Stop Cleanly</w:t>
-      </w:r>
-    </w:p>
-    <w:p>
-      <w:pPr>
-        <w:rPr>
-          <w:rFonts w:ascii="Calibri" w:eastAsia="Calibri" w:hAnsi="Calibri" w:cs="Calibri"/>
-          <w:b/>
-        </w:rPr>
-      </w:pPr>
+        <w:t>Exercise 1:</w:t>
+      </w:r>
+      <w:bookmarkStart w:id="0" w:name="_GoBack"/>
+      <w:bookmarkEnd w:id="0"/>
     </w:p>
     <w:p>
       <w:pPr>
@@ -10513,23 +10507,19 @@
     </w:p>
     <w:p>
       <w:pPr>
-        <w:jc w:val="both"/>
-        <w:rPr>
-          <w:rFonts w:ascii="Calibri" w:eastAsia="Calibri" w:hAnsi="Calibri" w:cs="Calibri"/>
-          <w:sz w:val="36"/>
-          <w:szCs w:val="36"/>
-        </w:rPr>
-      </w:pPr>
-      <w:r>
         <w:rPr>
           <w:rFonts w:ascii="Calibri" w:eastAsia="Calibri" w:hAnsi="Calibri" w:cs="Calibri"/>
           <w:b/>
           <w:bCs/>
-          <w:sz w:val="36"/>
-          <w:szCs w:val="36"/>
-          <w:u w:val="single"/>
-        </w:rPr>
-        <w:t>Chapter 15</w:t>
+        </w:rPr>
+      </w:pPr>
+      <w:r>
+        <w:rPr>
+          <w:rFonts w:ascii="Calibri" w:eastAsia="Calibri" w:hAnsi="Calibri" w:cs="Calibri"/>
+          <w:b/>
+          <w:bCs/>
+        </w:rPr>
+        <w:t>Exercise 2:</w:t>
       </w:r>
     </w:p>
     <w:p>
@@ -11494,8 +11484,6 @@
             </w:rPr>
             <w:t>Programming in Python with the Pi2Go Simulator: Part 1 Answer Booklet</w:t>
           </w:r>
-          <w:bookmarkStart w:id="0" w:name="_GoBack"/>
-          <w:bookmarkEnd w:id="0"/>
         </w:p>
       </w:tc>
     </w:tr>

</xml_diff>